<commit_message>
minor design doc updates
</commit_message>
<xml_diff>
--- a/Documentation/docs/Identifiers/caBIG_IdentifierSvcFramework_Design.docx
+++ b/Documentation/docs/Identifiers/caBIG_IdentifierSvcFramework_Design.docx
@@ -1047,7 +1047,7 @@
         <w:rPr>
           <w:noProof/>
         </w:rPr>
-        <w:instrText xml:space="preserve"> PAGEREF _Toc111017140 \h </w:instrText>
+        <w:instrText xml:space="preserve"> PAGEREF _Toc111084038 \h </w:instrText>
       </w:r>
       <w:r>
         <w:rPr>
@@ -1109,7 +1109,7 @@
         <w:rPr>
           <w:noProof/>
         </w:rPr>
-        <w:instrText xml:space="preserve"> PAGEREF _Toc111017141 \h </w:instrText>
+        <w:instrText xml:space="preserve"> PAGEREF _Toc111084039 \h </w:instrText>
       </w:r>
       <w:r>
         <w:rPr>
@@ -1171,7 +1171,7 @@
         <w:rPr>
           <w:noProof/>
         </w:rPr>
-        <w:instrText xml:space="preserve"> PAGEREF _Toc111017142 \h </w:instrText>
+        <w:instrText xml:space="preserve"> PAGEREF _Toc111084040 \h </w:instrText>
       </w:r>
       <w:r>
         <w:rPr>
@@ -1233,7 +1233,7 @@
         <w:rPr>
           <w:noProof/>
         </w:rPr>
-        <w:instrText xml:space="preserve"> PAGEREF _Toc111017143 \h </w:instrText>
+        <w:instrText xml:space="preserve"> PAGEREF _Toc111084041 \h </w:instrText>
       </w:r>
       <w:r>
         <w:rPr>
@@ -1295,7 +1295,7 @@
         <w:rPr>
           <w:noProof/>
         </w:rPr>
-        <w:instrText xml:space="preserve"> PAGEREF _Toc111017144 \h </w:instrText>
+        <w:instrText xml:space="preserve"> PAGEREF _Toc111084042 \h </w:instrText>
       </w:r>
       <w:r>
         <w:rPr>
@@ -1357,7 +1357,7 @@
         <w:rPr>
           <w:noProof/>
         </w:rPr>
-        <w:instrText xml:space="preserve"> PAGEREF _Toc111017145 \h </w:instrText>
+        <w:instrText xml:space="preserve"> PAGEREF _Toc111084043 \h </w:instrText>
       </w:r>
       <w:r>
         <w:rPr>
@@ -1419,7 +1419,7 @@
         <w:rPr>
           <w:noProof/>
         </w:rPr>
-        <w:instrText xml:space="preserve"> PAGEREF _Toc111017146 \h </w:instrText>
+        <w:instrText xml:space="preserve"> PAGEREF _Toc111084044 \h </w:instrText>
       </w:r>
       <w:r>
         <w:rPr>
@@ -1480,7 +1480,7 @@
         <w:rPr>
           <w:noProof/>
         </w:rPr>
-        <w:instrText xml:space="preserve"> PAGEREF _Toc111017147 \h </w:instrText>
+        <w:instrText xml:space="preserve"> PAGEREF _Toc111084045 \h </w:instrText>
       </w:r>
       <w:r>
         <w:rPr>
@@ -1541,7 +1541,7 @@
         <w:rPr>
           <w:noProof/>
         </w:rPr>
-        <w:instrText xml:space="preserve"> PAGEREF _Toc111017148 \h </w:instrText>
+        <w:instrText xml:space="preserve"> PAGEREF _Toc111084046 \h </w:instrText>
       </w:r>
       <w:r>
         <w:rPr>
@@ -1602,7 +1602,7 @@
         <w:rPr>
           <w:noProof/>
         </w:rPr>
-        <w:instrText xml:space="preserve"> PAGEREF _Toc111017149 \h </w:instrText>
+        <w:instrText xml:space="preserve"> PAGEREF _Toc111084047 \h </w:instrText>
       </w:r>
       <w:r>
         <w:rPr>
@@ -1663,7 +1663,7 @@
         <w:rPr>
           <w:noProof/>
         </w:rPr>
-        <w:instrText xml:space="preserve"> PAGEREF _Toc111017150 \h </w:instrText>
+        <w:instrText xml:space="preserve"> PAGEREF _Toc111084048 \h </w:instrText>
       </w:r>
       <w:r>
         <w:rPr>
@@ -1724,7 +1724,7 @@
         <w:rPr>
           <w:noProof/>
         </w:rPr>
-        <w:instrText xml:space="preserve"> PAGEREF _Toc111017151 \h </w:instrText>
+        <w:instrText xml:space="preserve"> PAGEREF _Toc111084049 \h </w:instrText>
       </w:r>
       <w:r>
         <w:rPr>
@@ -1785,7 +1785,7 @@
         <w:rPr>
           <w:noProof/>
         </w:rPr>
-        <w:instrText xml:space="preserve"> PAGEREF _Toc111017152 \h </w:instrText>
+        <w:instrText xml:space="preserve"> PAGEREF _Toc111084050 \h </w:instrText>
       </w:r>
       <w:r>
         <w:rPr>
@@ -1847,7 +1847,7 @@
         <w:rPr>
           <w:noProof/>
         </w:rPr>
-        <w:instrText xml:space="preserve"> PAGEREF _Toc111017153 \h </w:instrText>
+        <w:instrText xml:space="preserve"> PAGEREF _Toc111084051 \h </w:instrText>
       </w:r>
       <w:r>
         <w:rPr>
@@ -1909,7 +1909,7 @@
         <w:rPr>
           <w:noProof/>
         </w:rPr>
-        <w:instrText xml:space="preserve"> PAGEREF _Toc111017154 \h </w:instrText>
+        <w:instrText xml:space="preserve"> PAGEREF _Toc111084052 \h </w:instrText>
       </w:r>
       <w:r>
         <w:rPr>
@@ -1993,7 +1993,7 @@
         <w:rPr>
           <w:noProof/>
         </w:rPr>
-        <w:instrText xml:space="preserve"> PAGEREF _Toc111017155 \h </w:instrText>
+        <w:instrText xml:space="preserve"> PAGEREF _Toc111084053 \h </w:instrText>
       </w:r>
       <w:r>
         <w:rPr>
@@ -2055,7 +2055,7 @@
         <w:rPr>
           <w:noProof/>
         </w:rPr>
-        <w:instrText xml:space="preserve"> PAGEREF _Toc111017156 \h </w:instrText>
+        <w:instrText xml:space="preserve"> PAGEREF _Toc111084054 \h </w:instrText>
       </w:r>
       <w:r>
         <w:rPr>
@@ -2117,7 +2117,7 @@
         <w:rPr>
           <w:noProof/>
         </w:rPr>
-        <w:instrText xml:space="preserve"> PAGEREF _Toc111017157 \h </w:instrText>
+        <w:instrText xml:space="preserve"> PAGEREF _Toc111084055 \h </w:instrText>
       </w:r>
       <w:r>
         <w:rPr>
@@ -2179,7 +2179,7 @@
         <w:rPr>
           <w:noProof/>
         </w:rPr>
-        <w:instrText xml:space="preserve"> PAGEREF _Toc111017158 \h </w:instrText>
+        <w:instrText xml:space="preserve"> PAGEREF _Toc111084056 \h </w:instrText>
       </w:r>
       <w:r>
         <w:rPr>
@@ -2240,7 +2240,7 @@
         <w:rPr>
           <w:noProof/>
         </w:rPr>
-        <w:instrText xml:space="preserve"> PAGEREF _Toc111017159 \h </w:instrText>
+        <w:instrText xml:space="preserve"> PAGEREF _Toc111084057 \h </w:instrText>
       </w:r>
       <w:r>
         <w:rPr>
@@ -2301,7 +2301,7 @@
         <w:rPr>
           <w:noProof/>
         </w:rPr>
-        <w:instrText xml:space="preserve"> PAGEREF _Toc111017160 \h </w:instrText>
+        <w:instrText xml:space="preserve"> PAGEREF _Toc111084058 \h </w:instrText>
       </w:r>
       <w:r>
         <w:rPr>
@@ -2362,7 +2362,7 @@
         <w:rPr>
           <w:noProof/>
         </w:rPr>
-        <w:instrText xml:space="preserve"> PAGEREF _Toc111017161 \h </w:instrText>
+        <w:instrText xml:space="preserve"> PAGEREF _Toc111084059 \h </w:instrText>
       </w:r>
       <w:r>
         <w:rPr>
@@ -2424,7 +2424,7 @@
         <w:rPr>
           <w:noProof/>
         </w:rPr>
-        <w:instrText xml:space="preserve"> PAGEREF _Toc111017162 \h </w:instrText>
+        <w:instrText xml:space="preserve"> PAGEREF _Toc111084060 \h </w:instrText>
       </w:r>
       <w:r>
         <w:rPr>
@@ -2486,7 +2486,7 @@
         <w:rPr>
           <w:noProof/>
         </w:rPr>
-        <w:instrText xml:space="preserve"> PAGEREF _Toc111017163 \h </w:instrText>
+        <w:instrText xml:space="preserve"> PAGEREF _Toc111084061 \h </w:instrText>
       </w:r>
       <w:r>
         <w:rPr>
@@ -2548,7 +2548,7 @@
         <w:rPr>
           <w:noProof/>
         </w:rPr>
-        <w:instrText xml:space="preserve"> PAGEREF _Toc111017164 \h </w:instrText>
+        <w:instrText xml:space="preserve"> PAGEREF _Toc111084062 \h </w:instrText>
       </w:r>
       <w:r>
         <w:rPr>
@@ -2630,7 +2630,7 @@
         <w:rPr>
           <w:noProof/>
         </w:rPr>
-        <w:instrText xml:space="preserve"> PAGEREF _Toc111017165 \h </w:instrText>
+        <w:instrText xml:space="preserve"> PAGEREF _Toc111084063 \h </w:instrText>
       </w:r>
       <w:r>
         <w:rPr>
@@ -2692,7 +2692,7 @@
         <w:rPr>
           <w:noProof/>
         </w:rPr>
-        <w:instrText xml:space="preserve"> PAGEREF _Toc111017166 \h </w:instrText>
+        <w:instrText xml:space="preserve"> PAGEREF _Toc111084064 \h </w:instrText>
       </w:r>
       <w:r>
         <w:rPr>
@@ -2754,7 +2754,7 @@
         <w:rPr>
           <w:noProof/>
         </w:rPr>
-        <w:instrText xml:space="preserve"> PAGEREF _Toc111017167 \h </w:instrText>
+        <w:instrText xml:space="preserve"> PAGEREF _Toc111084065 \h </w:instrText>
       </w:r>
       <w:r>
         <w:rPr>
@@ -2815,7 +2815,7 @@
         <w:rPr>
           <w:noProof/>
         </w:rPr>
-        <w:instrText xml:space="preserve"> PAGEREF _Toc111017168 \h </w:instrText>
+        <w:instrText xml:space="preserve"> PAGEREF _Toc111084066 \h </w:instrText>
       </w:r>
       <w:r>
         <w:rPr>
@@ -2876,7 +2876,7 @@
         <w:rPr>
           <w:noProof/>
         </w:rPr>
-        <w:instrText xml:space="preserve"> PAGEREF _Toc111017169 \h </w:instrText>
+        <w:instrText xml:space="preserve"> PAGEREF _Toc111084067 \h </w:instrText>
       </w:r>
       <w:r>
         <w:rPr>
@@ -2937,7 +2937,7 @@
         <w:rPr>
           <w:noProof/>
         </w:rPr>
-        <w:instrText xml:space="preserve"> PAGEREF _Toc111017170 \h </w:instrText>
+        <w:instrText xml:space="preserve"> PAGEREF _Toc111084068 \h </w:instrText>
       </w:r>
       <w:r>
         <w:rPr>
@@ -2998,7 +2998,7 @@
         <w:rPr>
           <w:noProof/>
         </w:rPr>
-        <w:instrText xml:space="preserve"> PAGEREF _Toc111017171 \h </w:instrText>
+        <w:instrText xml:space="preserve"> PAGEREF _Toc111084069 \h </w:instrText>
       </w:r>
       <w:r>
         <w:rPr>
@@ -3059,7 +3059,7 @@
         <w:rPr>
           <w:noProof/>
         </w:rPr>
-        <w:instrText xml:space="preserve"> PAGEREF _Toc111017172 \h </w:instrText>
+        <w:instrText xml:space="preserve"> PAGEREF _Toc111084070 \h </w:instrText>
       </w:r>
       <w:r>
         <w:rPr>
@@ -3120,7 +3120,7 @@
         <w:rPr>
           <w:noProof/>
         </w:rPr>
-        <w:instrText xml:space="preserve"> PAGEREF _Toc111017173 \h </w:instrText>
+        <w:instrText xml:space="preserve"> PAGEREF _Toc111084071 \h </w:instrText>
       </w:r>
       <w:r>
         <w:rPr>
@@ -3182,7 +3182,7 @@
         <w:rPr>
           <w:noProof/>
         </w:rPr>
-        <w:instrText xml:space="preserve"> PAGEREF _Toc111017174 \h </w:instrText>
+        <w:instrText xml:space="preserve"> PAGEREF _Toc111084072 \h </w:instrText>
       </w:r>
       <w:r>
         <w:rPr>
@@ -3243,7 +3243,7 @@
         <w:rPr>
           <w:noProof/>
         </w:rPr>
-        <w:instrText xml:space="preserve"> PAGEREF _Toc111017175 \h </w:instrText>
+        <w:instrText xml:space="preserve"> PAGEREF _Toc111084073 \h </w:instrText>
       </w:r>
       <w:r>
         <w:rPr>
@@ -3304,7 +3304,7 @@
         <w:rPr>
           <w:noProof/>
         </w:rPr>
-        <w:instrText xml:space="preserve"> PAGEREF _Toc111017176 \h </w:instrText>
+        <w:instrText xml:space="preserve"> PAGEREF _Toc111084074 \h </w:instrText>
       </w:r>
       <w:r>
         <w:rPr>
@@ -3365,7 +3365,7 @@
         <w:rPr>
           <w:noProof/>
         </w:rPr>
-        <w:instrText xml:space="preserve"> PAGEREF _Toc111017177 \h </w:instrText>
+        <w:instrText xml:space="preserve"> PAGEREF _Toc111084075 \h </w:instrText>
       </w:r>
       <w:r>
         <w:rPr>
@@ -3426,7 +3426,7 @@
         <w:rPr>
           <w:noProof/>
         </w:rPr>
-        <w:instrText xml:space="preserve"> PAGEREF _Toc111017178 \h </w:instrText>
+        <w:instrText xml:space="preserve"> PAGEREF _Toc111084076 \h </w:instrText>
       </w:r>
       <w:r>
         <w:rPr>
@@ -3487,7 +3487,7 @@
         <w:rPr>
           <w:noProof/>
         </w:rPr>
-        <w:instrText xml:space="preserve"> PAGEREF _Toc111017179 \h </w:instrText>
+        <w:instrText xml:space="preserve"> PAGEREF _Toc111084077 \h </w:instrText>
       </w:r>
       <w:r>
         <w:rPr>
@@ -3549,7 +3549,7 @@
         <w:rPr>
           <w:noProof/>
         </w:rPr>
-        <w:instrText xml:space="preserve"> PAGEREF _Toc111017180 \h </w:instrText>
+        <w:instrText xml:space="preserve"> PAGEREF _Toc111084078 \h </w:instrText>
       </w:r>
       <w:r>
         <w:rPr>
@@ -3610,7 +3610,7 @@
         <w:rPr>
           <w:noProof/>
         </w:rPr>
-        <w:instrText xml:space="preserve"> PAGEREF _Toc111017181 \h </w:instrText>
+        <w:instrText xml:space="preserve"> PAGEREF _Toc111084079 \h </w:instrText>
       </w:r>
       <w:r>
         <w:rPr>
@@ -3671,7 +3671,7 @@
         <w:rPr>
           <w:noProof/>
         </w:rPr>
-        <w:instrText xml:space="preserve"> PAGEREF _Toc111017182 \h </w:instrText>
+        <w:instrText xml:space="preserve"> PAGEREF _Toc111084080 \h </w:instrText>
       </w:r>
       <w:r>
         <w:rPr>
@@ -3732,7 +3732,7 @@
         <w:rPr>
           <w:noProof/>
         </w:rPr>
-        <w:instrText xml:space="preserve"> PAGEREF _Toc111017183 \h </w:instrText>
+        <w:instrText xml:space="preserve"> PAGEREF _Toc111084081 \h </w:instrText>
       </w:r>
       <w:r>
         <w:rPr>
@@ -3793,7 +3793,7 @@
         <w:rPr>
           <w:noProof/>
         </w:rPr>
-        <w:instrText xml:space="preserve"> PAGEREF _Toc111017184 \h </w:instrText>
+        <w:instrText xml:space="preserve"> PAGEREF _Toc111084082 \h </w:instrText>
       </w:r>
       <w:r>
         <w:rPr>
@@ -3854,7 +3854,7 @@
         <w:rPr>
           <w:noProof/>
         </w:rPr>
-        <w:instrText xml:space="preserve"> PAGEREF _Toc111017185 \h </w:instrText>
+        <w:instrText xml:space="preserve"> PAGEREF _Toc111084083 \h </w:instrText>
       </w:r>
       <w:r>
         <w:rPr>
@@ -3916,7 +3916,7 @@
         <w:rPr>
           <w:noProof/>
         </w:rPr>
-        <w:instrText xml:space="preserve"> PAGEREF _Toc111017186 \h </w:instrText>
+        <w:instrText xml:space="preserve"> PAGEREF _Toc111084084 \h </w:instrText>
       </w:r>
       <w:r>
         <w:rPr>
@@ -3977,7 +3977,7 @@
         <w:rPr>
           <w:noProof/>
         </w:rPr>
-        <w:instrText xml:space="preserve"> PAGEREF _Toc111017187 \h </w:instrText>
+        <w:instrText xml:space="preserve"> PAGEREF _Toc111084085 \h </w:instrText>
       </w:r>
       <w:r>
         <w:rPr>
@@ -4038,7 +4038,7 @@
         <w:rPr>
           <w:noProof/>
         </w:rPr>
-        <w:instrText xml:space="preserve"> PAGEREF _Toc111017188 \h </w:instrText>
+        <w:instrText xml:space="preserve"> PAGEREF _Toc111084086 \h </w:instrText>
       </w:r>
       <w:r>
         <w:rPr>
@@ -4099,7 +4099,7 @@
         <w:rPr>
           <w:noProof/>
         </w:rPr>
-        <w:instrText xml:space="preserve"> PAGEREF _Toc111017189 \h </w:instrText>
+        <w:instrText xml:space="preserve"> PAGEREF _Toc111084087 \h </w:instrText>
       </w:r>
       <w:r>
         <w:rPr>
@@ -4161,7 +4161,7 @@
         <w:rPr>
           <w:noProof/>
         </w:rPr>
-        <w:instrText xml:space="preserve"> PAGEREF _Toc111017190 \h </w:instrText>
+        <w:instrText xml:space="preserve"> PAGEREF _Toc111084088 \h </w:instrText>
       </w:r>
       <w:r>
         <w:rPr>
@@ -4222,7 +4222,7 @@
         <w:rPr>
           <w:noProof/>
         </w:rPr>
-        <w:instrText xml:space="preserve"> PAGEREF _Toc111017191 \h </w:instrText>
+        <w:instrText xml:space="preserve"> PAGEREF _Toc111084089 \h </w:instrText>
       </w:r>
       <w:r>
         <w:rPr>
@@ -4283,7 +4283,7 @@
         <w:rPr>
           <w:noProof/>
         </w:rPr>
-        <w:instrText xml:space="preserve"> PAGEREF _Toc111017192 \h </w:instrText>
+        <w:instrText xml:space="preserve"> PAGEREF _Toc111084090 \h </w:instrText>
       </w:r>
       <w:r>
         <w:rPr>
@@ -4344,7 +4344,7 @@
         <w:rPr>
           <w:noProof/>
         </w:rPr>
-        <w:instrText xml:space="preserve"> PAGEREF _Toc111017193 \h </w:instrText>
+        <w:instrText xml:space="preserve"> PAGEREF _Toc111084091 \h </w:instrText>
       </w:r>
       <w:r>
         <w:rPr>
@@ -4406,7 +4406,7 @@
         <w:rPr>
           <w:noProof/>
         </w:rPr>
-        <w:instrText xml:space="preserve"> PAGEREF _Toc111017194 \h </w:instrText>
+        <w:instrText xml:space="preserve"> PAGEREF _Toc111084092 \h </w:instrText>
       </w:r>
       <w:r>
         <w:rPr>
@@ -4468,7 +4468,7 @@
         <w:rPr>
           <w:noProof/>
         </w:rPr>
-        <w:instrText xml:space="preserve"> PAGEREF _Toc111017195 \h </w:instrText>
+        <w:instrText xml:space="preserve"> PAGEREF _Toc111084093 \h </w:instrText>
       </w:r>
       <w:r>
         <w:rPr>
@@ -4530,7 +4530,7 @@
         <w:rPr>
           <w:noProof/>
         </w:rPr>
-        <w:instrText xml:space="preserve"> PAGEREF _Toc111017196 \h </w:instrText>
+        <w:instrText xml:space="preserve"> PAGEREF _Toc111084094 \h </w:instrText>
       </w:r>
       <w:r>
         <w:rPr>
@@ -4591,7 +4591,7 @@
         <w:rPr>
           <w:noProof/>
         </w:rPr>
-        <w:instrText xml:space="preserve"> PAGEREF _Toc111017197 \h </w:instrText>
+        <w:instrText xml:space="preserve"> PAGEREF _Toc111084095 \h </w:instrText>
       </w:r>
       <w:r>
         <w:rPr>
@@ -4653,7 +4653,7 @@
         <w:rPr>
           <w:noProof/>
         </w:rPr>
-        <w:instrText xml:space="preserve"> PAGEREF _Toc111017198 \h </w:instrText>
+        <w:instrText xml:space="preserve"> PAGEREF _Toc111084096 \h </w:instrText>
       </w:r>
       <w:r>
         <w:rPr>
@@ -4714,7 +4714,7 @@
         <w:rPr>
           <w:noProof/>
         </w:rPr>
-        <w:instrText xml:space="preserve"> PAGEREF _Toc111017199 \h </w:instrText>
+        <w:instrText xml:space="preserve"> PAGEREF _Toc111084097 \h </w:instrText>
       </w:r>
       <w:r>
         <w:rPr>
@@ -4775,7 +4775,7 @@
         <w:rPr>
           <w:noProof/>
         </w:rPr>
-        <w:instrText xml:space="preserve"> PAGEREF _Toc111017200 \h </w:instrText>
+        <w:instrText xml:space="preserve"> PAGEREF _Toc111084098 \h </w:instrText>
       </w:r>
       <w:r>
         <w:rPr>
@@ -4837,7 +4837,7 @@
         <w:rPr>
           <w:noProof/>
         </w:rPr>
-        <w:instrText xml:space="preserve"> PAGEREF _Toc111017201 \h </w:instrText>
+        <w:instrText xml:space="preserve"> PAGEREF _Toc111084099 \h </w:instrText>
       </w:r>
       <w:r>
         <w:rPr>
@@ -4898,7 +4898,7 @@
         <w:rPr>
           <w:noProof/>
         </w:rPr>
-        <w:instrText xml:space="preserve"> PAGEREF _Toc111017202 \h </w:instrText>
+        <w:instrText xml:space="preserve"> PAGEREF _Toc111084100 \h </w:instrText>
       </w:r>
       <w:r>
         <w:rPr>
@@ -4959,7 +4959,7 @@
         <w:rPr>
           <w:noProof/>
         </w:rPr>
-        <w:instrText xml:space="preserve"> PAGEREF _Toc111017203 \h </w:instrText>
+        <w:instrText xml:space="preserve"> PAGEREF _Toc111084101 \h </w:instrText>
       </w:r>
       <w:r>
         <w:rPr>
@@ -5020,7 +5020,7 @@
         <w:rPr>
           <w:noProof/>
         </w:rPr>
-        <w:instrText xml:space="preserve"> PAGEREF _Toc111017204 \h </w:instrText>
+        <w:instrText xml:space="preserve"> PAGEREF _Toc111084102 \h </w:instrText>
       </w:r>
       <w:r>
         <w:rPr>
@@ -5082,7 +5082,7 @@
         <w:rPr>
           <w:noProof/>
         </w:rPr>
-        <w:instrText xml:space="preserve"> PAGEREF _Toc111017205 \h </w:instrText>
+        <w:instrText xml:space="preserve"> PAGEREF _Toc111084103 \h </w:instrText>
       </w:r>
       <w:r>
         <w:rPr>
@@ -5144,7 +5144,7 @@
         <w:rPr>
           <w:noProof/>
         </w:rPr>
-        <w:instrText xml:space="preserve"> PAGEREF _Toc111017206 \h </w:instrText>
+        <w:instrText xml:space="preserve"> PAGEREF _Toc111084104 \h </w:instrText>
       </w:r>
       <w:r>
         <w:rPr>
@@ -5206,7 +5206,7 @@
         <w:rPr>
           <w:noProof/>
         </w:rPr>
-        <w:instrText xml:space="preserve"> PAGEREF _Toc111017207 \h </w:instrText>
+        <w:instrText xml:space="preserve"> PAGEREF _Toc111084105 \h </w:instrText>
       </w:r>
       <w:r>
         <w:rPr>
@@ -5268,7 +5268,7 @@
         <w:rPr>
           <w:noProof/>
         </w:rPr>
-        <w:instrText xml:space="preserve"> PAGEREF _Toc111017208 \h </w:instrText>
+        <w:instrText xml:space="preserve"> PAGEREF _Toc111084106 \h </w:instrText>
       </w:r>
       <w:r>
         <w:rPr>
@@ -5330,7 +5330,7 @@
         <w:rPr>
           <w:noProof/>
         </w:rPr>
-        <w:instrText xml:space="preserve"> PAGEREF _Toc111017209 \h </w:instrText>
+        <w:instrText xml:space="preserve"> PAGEREF _Toc111084107 \h </w:instrText>
       </w:r>
       <w:r>
         <w:rPr>
@@ -5392,7 +5392,7 @@
         <w:rPr>
           <w:noProof/>
         </w:rPr>
-        <w:instrText xml:space="preserve"> PAGEREF _Toc111017210 \h </w:instrText>
+        <w:instrText xml:space="preserve"> PAGEREF _Toc111084108 \h </w:instrText>
       </w:r>
       <w:r>
         <w:rPr>
@@ -5410,6 +5410,88 @@
           <w:noProof/>
         </w:rPr>
         <w:t>32</w:t>
+      </w:r>
+      <w:r>
+        <w:rPr>
+          <w:noProof/>
+        </w:rPr>
+        <w:fldChar w:fldCharType="end"/>
+      </w:r>
+    </w:p>
+    <w:p>
+      <w:pPr>
+        <w:pStyle w:val="TOC1"/>
+        <w:tabs>
+          <w:tab w:val="left" w:pos="1407"/>
+          <w:tab w:val="right" w:leader="dot" w:pos="9350"/>
+        </w:tabs>
+        <w:rPr>
+          <w:rFonts w:eastAsiaTheme="minorEastAsia" w:cstheme="minorBidi"/>
+          <w:b w:val="0"/>
+          <w:caps w:val="0"/>
+          <w:noProof/>
+          <w:sz w:val="24"/>
+          <w:szCs w:val="24"/>
+        </w:rPr>
+      </w:pPr>
+      <w:r>
+        <w:rPr>
+          <w:b w:val="0"/>
+          <w:noProof/>
+        </w:rPr>
+        <w:t>Chapter 4</w:t>
+      </w:r>
+      <w:r>
+        <w:rPr>
+          <w:rFonts w:eastAsiaTheme="minorEastAsia" w:cstheme="minorBidi"/>
+          <w:b w:val="0"/>
+          <w:caps w:val="0"/>
+          <w:noProof/>
+          <w:sz w:val="24"/>
+          <w:szCs w:val="24"/>
+        </w:rPr>
+        <w:tab/>
+      </w:r>
+      <w:r>
+        <w:rPr>
+          <w:noProof/>
+        </w:rPr>
+        <w:t>Requirements to Design Mapping</w:t>
+      </w:r>
+      <w:r>
+        <w:rPr>
+          <w:noProof/>
+        </w:rPr>
+        <w:tab/>
+      </w:r>
+      <w:r>
+        <w:rPr>
+          <w:noProof/>
+        </w:rPr>
+        <w:fldChar w:fldCharType="begin"/>
+      </w:r>
+      <w:r>
+        <w:rPr>
+          <w:noProof/>
+        </w:rPr>
+        <w:instrText xml:space="preserve"> PAGEREF _Toc111084109 \h </w:instrText>
+      </w:r>
+      <w:r>
+        <w:rPr>
+          <w:noProof/>
+        </w:rPr>
+      </w:r>
+      <w:r>
+        <w:rPr>
+          <w:noProof/>
+        </w:rPr>
+        <w:fldChar w:fldCharType="separate"/>
+      </w:r>
+      <w:r>
+        <w:rPr>
+          <w:noProof/>
+        </w:rPr>
+        <w:t>33</w:t>
       </w:r>
       <w:r>
         <w:rPr>
@@ -5449,8 +5531,8 @@
       <w:bookmarkStart w:id="11" w:name="_Ref84139831"/>
       <w:bookmarkStart w:id="12" w:name="_Ref86041904"/>
       <w:bookmarkStart w:id="13" w:name="_Toc110304703"/>
-      <w:bookmarkStart w:id="14" w:name="_Toc111017140"/>
-      <w:bookmarkStart w:id="15" w:name="_Toc398021382"/>
+      <w:bookmarkStart w:id="14" w:name="_Toc398021382"/>
+      <w:bookmarkStart w:id="15" w:name="_Toc111084038"/>
       <w:r>
         <w:rPr>
           <w:rStyle w:val="StyleHeading1Char15pt"/>
@@ -5466,7 +5548,7 @@
       <w:bookmarkEnd w:id="11"/>
       <w:bookmarkEnd w:id="12"/>
       <w:bookmarkEnd w:id="13"/>
-      <w:bookmarkEnd w:id="14"/>
+      <w:bookmarkEnd w:id="15"/>
     </w:p>
     <w:p>
       <w:pPr>
@@ -5474,16 +5556,16 @@
       </w:pPr>
       <w:bookmarkStart w:id="16" w:name="_Toc11687305"/>
       <w:bookmarkStart w:id="17" w:name="_Toc110304704"/>
-      <w:bookmarkStart w:id="18" w:name="_Toc111017141"/>
-      <w:bookmarkStart w:id="19" w:name="_Ref98147122"/>
-      <w:bookmarkStart w:id="20" w:name="_Ref98147127"/>
-      <w:bookmarkEnd w:id="15"/>
+      <w:bookmarkStart w:id="18" w:name="_Ref98147122"/>
+      <w:bookmarkStart w:id="19" w:name="_Ref98147127"/>
+      <w:bookmarkStart w:id="20" w:name="_Toc111084039"/>
+      <w:bookmarkEnd w:id="14"/>
       <w:r>
         <w:t>Introduction</w:t>
       </w:r>
       <w:bookmarkEnd w:id="16"/>
       <w:bookmarkEnd w:id="17"/>
-      <w:bookmarkEnd w:id="18"/>
+      <w:bookmarkEnd w:id="20"/>
     </w:p>
     <w:p>
       <w:pPr>
@@ -5491,7 +5573,7 @@
       </w:pPr>
       <w:bookmarkStart w:id="21" w:name="_Toc11687306"/>
       <w:bookmarkStart w:id="22" w:name="_Toc110304705"/>
-      <w:bookmarkStart w:id="23" w:name="_Toc111017142"/>
+      <w:bookmarkStart w:id="23" w:name="_Toc111084040"/>
       <w:r>
         <w:t>Identifier Framework</w:t>
       </w:r>
@@ -5535,7 +5617,7 @@
         <w:pStyle w:val="Heading3"/>
       </w:pPr>
       <w:bookmarkStart w:id="26" w:name="_Toc110304706"/>
-      <w:bookmarkStart w:id="27" w:name="_Toc111017143"/>
+      <w:bookmarkStart w:id="27" w:name="_Toc111084041"/>
       <w:r>
         <w:t>Globally Unique Identifiers</w:t>
       </w:r>
@@ -5560,7 +5642,7 @@
       </w:pPr>
       <w:bookmarkStart w:id="28" w:name="_Toc11687308"/>
       <w:bookmarkStart w:id="29" w:name="_Toc110304707"/>
-      <w:bookmarkStart w:id="30" w:name="_Toc111017144"/>
+      <w:bookmarkStart w:id="30" w:name="_Toc111084042"/>
       <w:r>
         <w:t>Identifier and Data-Object Properties</w:t>
       </w:r>
@@ -5625,7 +5707,7 @@
         <w:pStyle w:val="Heading3"/>
       </w:pPr>
       <w:bookmarkStart w:id="31" w:name="_Toc110304709"/>
-      <w:bookmarkStart w:id="32" w:name="_Toc111017145"/>
+      <w:bookmarkStart w:id="32" w:name="_Toc111084043"/>
       <w:r>
         <w:t>Identifier Values / Metadata</w:t>
       </w:r>
@@ -5651,7 +5733,7 @@
       <w:pPr>
         <w:pStyle w:val="Heading3"/>
       </w:pPr>
-      <w:bookmarkStart w:id="33" w:name="_Toc111017146"/>
+      <w:bookmarkStart w:id="33" w:name="_Toc111084044"/>
       <w:r>
         <w:t>Conceptual Model of Identifier Framework</w:t>
       </w:r>
@@ -5769,7 +5851,7 @@
         <w:t xml:space="preserve"> </w:t>
       </w:r>
       <w:bookmarkStart w:id="36" w:name="_Toc110304708"/>
-      <w:bookmarkStart w:id="37" w:name="_Toc111017147"/>
+      <w:bookmarkStart w:id="37" w:name="_Toc111084045"/>
       <w:r>
         <w:t>The Data Owner</w:t>
       </w:r>
@@ -5813,7 +5895,7 @@
         <w:pStyle w:val="Heading4"/>
       </w:pPr>
       <w:bookmarkStart w:id="38" w:name="_Toc110304710"/>
-      <w:bookmarkStart w:id="39" w:name="_Toc111017148"/>
+      <w:bookmarkStart w:id="39" w:name="_Toc111084046"/>
       <w:r>
         <w:t>The Naming Authority</w:t>
       </w:r>
@@ -5856,7 +5938,7 @@
       <w:pPr>
         <w:pStyle w:val="Heading4"/>
       </w:pPr>
-      <w:bookmarkStart w:id="40" w:name="_Toc111017149"/>
+      <w:bookmarkStart w:id="40" w:name="_Toc111084047"/>
       <w:r>
         <w:t>The Identifier Curator</w:t>
       </w:r>
@@ -5973,7 +6055,7 @@
       <w:pPr>
         <w:pStyle w:val="Heading4"/>
       </w:pPr>
-      <w:bookmarkStart w:id="41" w:name="_Toc111017150"/>
+      <w:bookmarkStart w:id="41" w:name="_Toc111084048"/>
       <w:r>
         <w:t>The User</w:t>
       </w:r>
@@ -5997,11 +6079,27 @@
       <w:pPr>
         <w:pStyle w:val="Heading4"/>
       </w:pPr>
-      <w:bookmarkStart w:id="42" w:name="_Toc111017151"/>
+      <w:bookmarkStart w:id="42" w:name="_Ref111082336"/>
+      <w:bookmarkStart w:id="43" w:name="_Ref111082354"/>
+      <w:bookmarkStart w:id="44" w:name="_Ref111082361"/>
+      <w:bookmarkStart w:id="45" w:name="_Ref111082365"/>
+      <w:bookmarkStart w:id="46" w:name="_Ref111082377"/>
+      <w:bookmarkStart w:id="47" w:name="_Ref111082387"/>
+      <w:bookmarkStart w:id="48" w:name="_Ref111082392"/>
+      <w:bookmarkStart w:id="49" w:name="_Ref111082514"/>
+      <w:bookmarkStart w:id="50" w:name="_Toc111084049"/>
       <w:r>
         <w:t>The Prefix Authority</w:t>
       </w:r>
       <w:bookmarkEnd w:id="42"/>
+      <w:bookmarkEnd w:id="43"/>
+      <w:bookmarkEnd w:id="44"/>
+      <w:bookmarkEnd w:id="45"/>
+      <w:bookmarkEnd w:id="46"/>
+      <w:bookmarkEnd w:id="47"/>
+      <w:bookmarkEnd w:id="48"/>
+      <w:bookmarkEnd w:id="49"/>
+      <w:bookmarkEnd w:id="50"/>
     </w:p>
     <w:p>
       <w:r>
@@ -6276,11 +6374,11 @@
       <w:pPr>
         <w:pStyle w:val="Heading4"/>
       </w:pPr>
-      <w:bookmarkStart w:id="43" w:name="_Toc111017152"/>
+      <w:bookmarkStart w:id="51" w:name="_Toc111084050"/>
       <w:r>
         <w:t>Putting it all together</w:t>
       </w:r>
-      <w:bookmarkEnd w:id="43"/>
+      <w:bookmarkEnd w:id="51"/>
     </w:p>
     <w:p>
       <w:r>
@@ -6615,7 +6713,7 @@
         <w:pStyle w:val="Caption"/>
         <w:jc w:val="center"/>
       </w:pPr>
-      <w:bookmarkStart w:id="44" w:name="_Ref110676539"/>
+      <w:bookmarkStart w:id="52" w:name="_Ref110676539"/>
       <w:r>
         <w:t xml:space="preserve">Figure </w:t>
       </w:r>
@@ -6627,7 +6725,7 @@
           <w:t>2</w:t>
         </w:r>
       </w:fldSimple>
-      <w:bookmarkEnd w:id="44"/>
+      <w:bookmarkEnd w:id="52"/>
       <w:r>
         <w:t xml:space="preserve"> Conceptual Model of Identifier Framework (No Prefix Authority)</w:t>
       </w:r>
@@ -6637,13 +6735,13 @@
       <w:pPr>
         <w:pStyle w:val="Heading3"/>
       </w:pPr>
-      <w:bookmarkStart w:id="45" w:name="_Toc110304711"/>
-      <w:bookmarkStart w:id="46" w:name="_Toc111017153"/>
+      <w:bookmarkStart w:id="53" w:name="_Toc110304711"/>
+      <w:bookmarkStart w:id="54" w:name="_Toc111084051"/>
       <w:r>
         <w:t>The Resolution Process</w:t>
       </w:r>
-      <w:bookmarkEnd w:id="45"/>
-      <w:bookmarkEnd w:id="46"/>
+      <w:bookmarkEnd w:id="53"/>
+      <w:bookmarkEnd w:id="54"/>
     </w:p>
     <w:p>
       <w:r>
@@ -6667,13 +6765,13 @@
       <w:pPr>
         <w:pStyle w:val="Heading3"/>
       </w:pPr>
-      <w:bookmarkStart w:id="47" w:name="_Toc110304712"/>
-      <w:bookmarkStart w:id="48" w:name="_Toc111017154"/>
+      <w:bookmarkStart w:id="55" w:name="_Toc110304712"/>
+      <w:bookmarkStart w:id="56" w:name="_Toc111084052"/>
       <w:r>
         <w:t>The Data Retrieval Process</w:t>
       </w:r>
-      <w:bookmarkEnd w:id="47"/>
-      <w:bookmarkEnd w:id="48"/>
+      <w:bookmarkEnd w:id="55"/>
+      <w:bookmarkEnd w:id="56"/>
     </w:p>
     <w:p>
       <w:r>
@@ -6705,33 +6803,33 @@
           <w:snapToGrid/>
         </w:rPr>
       </w:pPr>
-      <w:bookmarkStart w:id="49" w:name="_Toc110304713"/>
-      <w:bookmarkStart w:id="50" w:name="_Toc111017155"/>
-      <w:bookmarkStart w:id="51" w:name="_Toc11687309"/>
+      <w:bookmarkStart w:id="57" w:name="_Toc110304713"/>
+      <w:bookmarkStart w:id="58" w:name="_Toc11687309"/>
+      <w:bookmarkStart w:id="59" w:name="_Toc111084053"/>
       <w:r>
         <w:rPr>
           <w:rStyle w:val="StyleHeading1Char15pt"/>
         </w:rPr>
         <w:t>High Level Design</w:t>
       </w:r>
-      <w:bookmarkEnd w:id="49"/>
-      <w:bookmarkEnd w:id="50"/>
+      <w:bookmarkEnd w:id="57"/>
+      <w:bookmarkEnd w:id="59"/>
     </w:p>
     <w:p>
       <w:pPr>
         <w:pStyle w:val="Heading2"/>
       </w:pPr>
-      <w:bookmarkStart w:id="52" w:name="_Toc110304714"/>
-      <w:bookmarkStart w:id="53" w:name="_Toc111017156"/>
+      <w:bookmarkStart w:id="60" w:name="_Toc110304714"/>
+      <w:bookmarkStart w:id="61" w:name="_Toc111084054"/>
       <w:r>
         <w:t xml:space="preserve">The </w:t>
       </w:r>
       <w:r>
         <w:t>Identifier</w:t>
       </w:r>
-      <w:bookmarkEnd w:id="51"/>
-      <w:bookmarkEnd w:id="52"/>
-      <w:bookmarkEnd w:id="53"/>
+      <w:bookmarkEnd w:id="58"/>
+      <w:bookmarkEnd w:id="60"/>
+      <w:bookmarkEnd w:id="61"/>
     </w:p>
     <w:p>
       <w:r>
@@ -6835,29 +6933,29 @@
       <w:pPr>
         <w:pStyle w:val="Heading2"/>
       </w:pPr>
-      <w:bookmarkStart w:id="54" w:name="_Toc110304715"/>
-      <w:bookmarkStart w:id="55" w:name="_Toc111017157"/>
+      <w:bookmarkStart w:id="62" w:name="_Toc110304715"/>
+      <w:bookmarkStart w:id="63" w:name="_Toc111084055"/>
       <w:r>
         <w:t>The Naming Authority (NA)</w:t>
       </w:r>
-      <w:bookmarkEnd w:id="54"/>
-      <w:bookmarkEnd w:id="55"/>
+      <w:bookmarkEnd w:id="62"/>
+      <w:bookmarkEnd w:id="63"/>
     </w:p>
     <w:p>
       <w:r>
         <w:tab/>
       </w:r>
-      <w:commentRangeStart w:id="56"/>
+      <w:commentRangeStart w:id="64"/>
       <w:r>
         <w:t>The NA maintains a database table of identifiers like the one shown below:</w:t>
       </w:r>
-      <w:commentRangeEnd w:id="56"/>
+      <w:commentRangeEnd w:id="64"/>
       <w:r>
         <w:rPr>
           <w:rStyle w:val="CommentReference"/>
           <w:vanish/>
         </w:rPr>
-        <w:commentReference w:id="56"/>
+        <w:commentReference w:id="64"/>
       </w:r>
     </w:p>
     <w:tbl>
@@ -7099,21 +7197,25 @@
       <w:pPr>
         <w:pStyle w:val="Heading2"/>
       </w:pPr>
-      <w:bookmarkStart w:id="57" w:name="_Toc110304716"/>
+      <w:bookmarkStart w:id="65" w:name="_Toc110304716"/>
     </w:p>
     <w:p>
       <w:pPr>
         <w:pStyle w:val="Heading2"/>
       </w:pPr>
-      <w:bookmarkStart w:id="58" w:name="_Toc111017158"/>
+      <w:bookmarkStart w:id="66" w:name="_Ref111082460"/>
+      <w:bookmarkStart w:id="67" w:name="_Ref111082501"/>
+      <w:bookmarkStart w:id="68" w:name="_Toc111084056"/>
       <w:r>
         <w:t xml:space="preserve">The Prefix </w:t>
       </w:r>
       <w:r>
         <w:t>Authority</w:t>
       </w:r>
-      <w:bookmarkEnd w:id="57"/>
-      <w:bookmarkEnd w:id="58"/>
+      <w:bookmarkEnd w:id="65"/>
+      <w:bookmarkEnd w:id="66"/>
+      <w:bookmarkEnd w:id="67"/>
+      <w:bookmarkEnd w:id="68"/>
     </w:p>
     <w:p>
       <w:r>
@@ -7159,19 +7261,19 @@
       <w:pPr>
         <w:pStyle w:val="Heading4"/>
       </w:pPr>
-      <w:bookmarkStart w:id="59" w:name="_Toc110304717"/>
-      <w:bookmarkStart w:id="60" w:name="_Toc111017159"/>
+      <w:bookmarkStart w:id="69" w:name="_Toc110304717"/>
+      <w:bookmarkStart w:id="70" w:name="_Toc111084057"/>
       <w:r>
         <w:t>Persistent U</w:t>
       </w:r>
       <w:r>
         <w:t>niform Resource Locator (PURL)</w:t>
       </w:r>
-      <w:bookmarkEnd w:id="59"/>
+      <w:bookmarkEnd w:id="69"/>
       <w:r>
         <w:t xml:space="preserve"> as a Prefix Authority</w:t>
       </w:r>
-      <w:bookmarkEnd w:id="60"/>
+      <w:bookmarkEnd w:id="70"/>
     </w:p>
     <w:p>
       <w:r>
@@ -7341,13 +7443,13 @@
       <w:pPr>
         <w:pStyle w:val="Heading5"/>
       </w:pPr>
-      <w:bookmarkStart w:id="61" w:name="_Toc110304718"/>
-      <w:bookmarkStart w:id="62" w:name="_Toc111017160"/>
+      <w:bookmarkStart w:id="71" w:name="_Toc110304718"/>
+      <w:bookmarkStart w:id="72" w:name="_Toc111084058"/>
       <w:r>
         <w:t>Partial-redirect PURL</w:t>
       </w:r>
-      <w:bookmarkEnd w:id="61"/>
-      <w:bookmarkEnd w:id="62"/>
+      <w:bookmarkEnd w:id="71"/>
+      <w:bookmarkEnd w:id="72"/>
     </w:p>
     <w:p>
       <w:r>
@@ -7547,13 +7649,13 @@
       <w:pPr>
         <w:pStyle w:val="Heading4"/>
       </w:pPr>
-      <w:bookmarkStart w:id="63" w:name="_Toc110304719"/>
-      <w:bookmarkStart w:id="64" w:name="_Toc111017161"/>
+      <w:bookmarkStart w:id="73" w:name="_Toc110304719"/>
+      <w:bookmarkStart w:id="74" w:name="_Toc111084059"/>
       <w:r>
         <w:t>PURL-based Identifiers</w:t>
       </w:r>
-      <w:bookmarkEnd w:id="63"/>
-      <w:bookmarkEnd w:id="64"/>
+      <w:bookmarkEnd w:id="73"/>
+      <w:bookmarkEnd w:id="74"/>
     </w:p>
     <w:p>
       <w:r>
@@ -7816,7 +7918,13 @@
         <w:rPr>
           <w:i/>
         </w:rPr>
-        <w:t>/osumc</w:t>
+        <w:t>/</w:t>
+      </w:r>
+      <w:r>
+        <w:rPr>
+          <w:i/>
+        </w:rPr>
+        <w:t>foo</w:t>
       </w:r>
       <w:r>
         <w:t xml:space="preserve"> =&gt; </w:t>
@@ -7843,13 +7951,13 @@
       <w:pPr>
         <w:pStyle w:val="Heading2"/>
       </w:pPr>
-      <w:bookmarkStart w:id="65" w:name="_Toc110304721"/>
-      <w:bookmarkStart w:id="66" w:name="_Toc111017162"/>
+      <w:bookmarkStart w:id="75" w:name="_Toc110304721"/>
+      <w:bookmarkStart w:id="76" w:name="_Toc111084060"/>
       <w:r>
         <w:t>The Resolution Process</w:t>
       </w:r>
-      <w:bookmarkEnd w:id="65"/>
-      <w:bookmarkEnd w:id="66"/>
+      <w:bookmarkEnd w:id="75"/>
+      <w:bookmarkEnd w:id="76"/>
     </w:p>
     <w:p>
       <w:r>
@@ -7921,7 +8029,7 @@
         <w:pStyle w:val="Caption"/>
         <w:jc w:val="center"/>
       </w:pPr>
-      <w:bookmarkStart w:id="67" w:name="_Ref109969834"/>
+      <w:bookmarkStart w:id="77" w:name="_Ref109969834"/>
       <w:r>
         <w:t xml:space="preserve">Figure </w:t>
       </w:r>
@@ -7933,7 +8041,7 @@
           <w:t>3</w:t>
         </w:r>
       </w:fldSimple>
-      <w:bookmarkEnd w:id="67"/>
+      <w:bookmarkEnd w:id="77"/>
       <w:r>
         <w:t xml:space="preserve"> HTTP Resolution</w:t>
       </w:r>
@@ -8080,8 +8188,8 @@
         <w:pStyle w:val="Caption"/>
         <w:jc w:val="center"/>
       </w:pPr>
-      <w:bookmarkStart w:id="68" w:name="_Ref109970607"/>
-      <w:bookmarkStart w:id="69" w:name="_Ref110052564"/>
+      <w:bookmarkStart w:id="78" w:name="_Ref109970607"/>
+      <w:bookmarkStart w:id="79" w:name="_Ref110052564"/>
       <w:r>
         <w:t xml:space="preserve">Figure </w:t>
       </w:r>
@@ -8103,11 +8211,11 @@
       <w:r>
         <w:fldChar w:fldCharType="end"/>
       </w:r>
-      <w:bookmarkEnd w:id="68"/>
+      <w:bookmarkEnd w:id="78"/>
       <w:r>
         <w:t xml:space="preserve"> HTTP Resolution (Web Browser)</w:t>
       </w:r>
-      <w:bookmarkEnd w:id="69"/>
+      <w:bookmarkEnd w:id="79"/>
     </w:p>
     <w:p/>
     <w:p>
@@ -8421,13 +8529,13 @@
       <w:pPr>
         <w:pStyle w:val="Heading2"/>
       </w:pPr>
-      <w:bookmarkStart w:id="70" w:name="_Toc110304722"/>
-      <w:bookmarkStart w:id="71" w:name="_Toc111017163"/>
+      <w:bookmarkStart w:id="80" w:name="_Toc110304722"/>
+      <w:bookmarkStart w:id="81" w:name="_Toc111084061"/>
       <w:r>
         <w:t>The Data Retrieval Process</w:t>
       </w:r>
-      <w:bookmarkEnd w:id="70"/>
-      <w:bookmarkEnd w:id="71"/>
+      <w:bookmarkEnd w:id="80"/>
+      <w:bookmarkEnd w:id="81"/>
     </w:p>
     <w:p>
       <w:r>
@@ -8683,13 +8791,13 @@
       <w:pPr>
         <w:pStyle w:val="Heading3"/>
       </w:pPr>
-      <w:bookmarkStart w:id="72" w:name="_Toc110304723"/>
-      <w:bookmarkStart w:id="73" w:name="_Toc111017164"/>
+      <w:bookmarkStart w:id="82" w:name="_Toc110304723"/>
+      <w:bookmarkStart w:id="83" w:name="_Toc111084062"/>
       <w:r>
         <w:t>Use Case</w:t>
       </w:r>
-      <w:bookmarkEnd w:id="72"/>
-      <w:bookmarkEnd w:id="73"/>
+      <w:bookmarkEnd w:id="82"/>
+      <w:bookmarkEnd w:id="83"/>
     </w:p>
     <w:p>
       <w:r>
@@ -8811,7 +8919,7 @@
         <w:pStyle w:val="Caption"/>
         <w:jc w:val="center"/>
       </w:pPr>
-      <w:bookmarkStart w:id="74" w:name="_Ref110919532"/>
+      <w:bookmarkStart w:id="84" w:name="_Ref110919532"/>
       <w:r>
         <w:t xml:space="preserve">Figure </w:t>
       </w:r>
@@ -8823,7 +8931,7 @@
           <w:t>6</w:t>
         </w:r>
       </w:fldSimple>
-      <w:bookmarkEnd w:id="74"/>
+      <w:bookmarkEnd w:id="84"/>
       <w:r>
         <w:t xml:space="preserve"> Use Case: Creating Identifier</w:t>
       </w:r>
@@ -8969,7 +9077,7 @@
         <w:pStyle w:val="Caption"/>
         <w:jc w:val="center"/>
       </w:pPr>
-      <w:bookmarkStart w:id="75" w:name="_Ref110921859"/>
+      <w:bookmarkStart w:id="85" w:name="_Ref110921859"/>
       <w:r>
         <w:t xml:space="preserve">Figure </w:t>
       </w:r>
@@ -8981,7 +9089,7 @@
           <w:t>7</w:t>
         </w:r>
       </w:fldSimple>
-      <w:bookmarkEnd w:id="75"/>
+      <w:bookmarkEnd w:id="85"/>
       <w:r>
         <w:t xml:space="preserve"> Use Case: Data Retrieval</w:t>
       </w:r>
@@ -9000,15 +9108,15 @@
       <w:pPr>
         <w:pStyle w:val="Heading1"/>
       </w:pPr>
-      <w:bookmarkStart w:id="76" w:name="_Toc110304724"/>
-      <w:bookmarkStart w:id="77" w:name="_Toc111017165"/>
-      <w:commentRangeStart w:id="78"/>
+      <w:bookmarkStart w:id="86" w:name="_Toc110304724"/>
+      <w:bookmarkStart w:id="87" w:name="_Toc111084063"/>
+      <w:commentRangeStart w:id="88"/>
       <w:r>
         <w:t>Toolkit</w:t>
       </w:r>
-      <w:bookmarkEnd w:id="76"/>
-      <w:bookmarkEnd w:id="77"/>
-      <w:commentRangeEnd w:id="78"/>
+      <w:bookmarkEnd w:id="86"/>
+      <w:bookmarkEnd w:id="87"/>
+      <w:commentRangeEnd w:id="88"/>
       <w:r>
         <w:rPr>
           <w:rStyle w:val="CommentReference"/>
@@ -9018,7 +9126,7 @@
           <w:kern w:val="0"/>
           <w:szCs w:val="24"/>
         </w:rPr>
-        <w:commentReference w:id="78"/>
+        <w:commentReference w:id="88"/>
       </w:r>
     </w:p>
     <w:p>
@@ -9075,19 +9183,19 @@
       <w:pPr>
         <w:pStyle w:val="Heading2"/>
       </w:pPr>
-      <w:bookmarkStart w:id="79" w:name="_Toc110304725"/>
-      <w:bookmarkStart w:id="80" w:name="_Toc111017166"/>
+      <w:bookmarkStart w:id="89" w:name="_Toc110304725"/>
+      <w:bookmarkStart w:id="90" w:name="_Toc111084064"/>
       <w:r>
         <w:t>Identifiers</w:t>
       </w:r>
       <w:r>
         <w:t>-</w:t>
       </w:r>
-      <w:bookmarkEnd w:id="79"/>
+      <w:bookmarkEnd w:id="89"/>
       <w:r>
         <w:t>NamingAuthority</w:t>
       </w:r>
-      <w:bookmarkEnd w:id="80"/>
+      <w:bookmarkEnd w:id="90"/>
     </w:p>
     <w:p>
       <w:r>
@@ -9102,8 +9210,8 @@
       <w:pPr>
         <w:pStyle w:val="Heading3"/>
       </w:pPr>
-      <w:bookmarkStart w:id="81" w:name="_Toc110304731"/>
-      <w:bookmarkStart w:id="82" w:name="_Toc111017167"/>
+      <w:bookmarkStart w:id="91" w:name="_Toc110304731"/>
+      <w:bookmarkStart w:id="92" w:name="_Toc111084065"/>
       <w:r>
         <w:t xml:space="preserve">Package </w:t>
       </w:r>
@@ -9113,19 +9221,19 @@
       <w:r>
         <w:t>.http</w:t>
       </w:r>
-      <w:bookmarkEnd w:id="81"/>
-      <w:bookmarkEnd w:id="82"/>
+      <w:bookmarkEnd w:id="91"/>
+      <w:bookmarkEnd w:id="92"/>
     </w:p>
     <w:p>
       <w:pPr>
         <w:pStyle w:val="Heading4"/>
       </w:pPr>
-      <w:bookmarkStart w:id="83" w:name="_Toc111017168"/>
-      <w:bookmarkStart w:id="84" w:name="_Toc110304732"/>
+      <w:bookmarkStart w:id="93" w:name="_Toc110304732"/>
+      <w:bookmarkStart w:id="94" w:name="_Toc111084066"/>
       <w:r>
         <w:t>HttpProcessor Class</w:t>
       </w:r>
-      <w:bookmarkEnd w:id="83"/>
+      <w:bookmarkEnd w:id="94"/>
     </w:p>
     <w:p>
       <w:r>
@@ -9136,17 +9244,17 @@
       <w:pPr>
         <w:pStyle w:val="Heading5"/>
       </w:pPr>
-      <w:bookmarkStart w:id="85" w:name="_Toc110304733"/>
-      <w:bookmarkStart w:id="86" w:name="_Toc111017169"/>
-      <w:bookmarkEnd w:id="84"/>
+      <w:bookmarkStart w:id="95" w:name="_Toc110304733"/>
+      <w:bookmarkStart w:id="96" w:name="_Toc111084067"/>
+      <w:bookmarkEnd w:id="93"/>
       <w:r>
         <w:t>Resolution</w:t>
       </w:r>
       <w:r>
         <w:t xml:space="preserve"> Request</w:t>
       </w:r>
-      <w:bookmarkEnd w:id="85"/>
-      <w:bookmarkEnd w:id="86"/>
+      <w:bookmarkEnd w:id="95"/>
+      <w:bookmarkEnd w:id="96"/>
     </w:p>
     <w:p>
       <w:r>
@@ -9238,13 +9346,13 @@
       <w:pPr>
         <w:pStyle w:val="Heading5"/>
       </w:pPr>
-      <w:bookmarkStart w:id="87" w:name="_Toc110304734"/>
-      <w:bookmarkStart w:id="88" w:name="_Toc111017170"/>
+      <w:bookmarkStart w:id="97" w:name="_Toc110304734"/>
+      <w:bookmarkStart w:id="98" w:name="_Toc111084068"/>
       <w:r>
         <w:t>Resolution Response</w:t>
       </w:r>
-      <w:bookmarkEnd w:id="87"/>
-      <w:bookmarkEnd w:id="88"/>
+      <w:bookmarkEnd w:id="97"/>
+      <w:bookmarkEnd w:id="98"/>
     </w:p>
     <w:p>
       <w:r>
@@ -9603,7 +9711,7 @@
     </w:tbl>
     <w:p/>
     <w:p>
-      <w:commentRangeStart w:id="89"/>
+      <w:commentRangeStart w:id="99"/>
       <w:r>
         <w:rPr>
           <w:i/>
@@ -9677,11 +9785,11 @@
       <w:pPr>
         <w:pStyle w:val="Heading5"/>
       </w:pPr>
-      <w:bookmarkStart w:id="90" w:name="_Toc111017171"/>
+      <w:bookmarkStart w:id="100" w:name="_Toc111084069"/>
       <w:r>
         <w:t>Retrieving Naming Authority Configuration</w:t>
       </w:r>
-      <w:bookmarkEnd w:id="90"/>
+      <w:bookmarkEnd w:id="100"/>
     </w:p>
     <w:p>
       <w:r>
@@ -9738,14 +9846,14 @@
         <w:t>?config</w:t>
       </w:r>
     </w:p>
-    <w:commentRangeEnd w:id="89"/>
+    <w:commentRangeEnd w:id="99"/>
     <w:p>
       <w:r>
         <w:rPr>
           <w:rStyle w:val="CommentReference"/>
           <w:vanish/>
         </w:rPr>
-        <w:commentReference w:id="89"/>
+        <w:commentReference w:id="99"/>
       </w:r>
     </w:p>
     <w:p>
@@ -9877,7 +9985,7 @@
               </w:rPr>
               <w:t xml:space="preserve"> </w:t>
             </w:r>
-            <w:commentRangeStart w:id="91"/>
+            <w:commentRangeStart w:id="101"/>
             <w:r>
               <w:rPr>
                 <w:rFonts w:ascii="Courier" w:hAnsi="Courier" w:cs="Monaco"/>
@@ -9885,13 +9993,13 @@
               </w:rPr>
               <w:t>XMLDecoder</w:t>
             </w:r>
-            <w:commentRangeEnd w:id="91"/>
+            <w:commentRangeEnd w:id="101"/>
             <w:r>
               <w:rPr>
                 <w:rStyle w:val="CommentReference"/>
                 <w:vanish/>
               </w:rPr>
-              <w:commentReference w:id="91"/>
+              <w:commentReference w:id="101"/>
             </w:r>
             <w:r>
               <w:rPr>
@@ -10001,13 +10109,13 @@
       <w:pPr>
         <w:pStyle w:val="Heading4"/>
       </w:pPr>
-      <w:bookmarkStart w:id="92" w:name="_Toc110304735"/>
-      <w:bookmarkStart w:id="93" w:name="_Toc111017172"/>
+      <w:bookmarkStart w:id="102" w:name="_Toc110304735"/>
+      <w:bookmarkStart w:id="103" w:name="_Toc111084070"/>
       <w:r>
         <w:t>NamingAuthorityConfig Class</w:t>
       </w:r>
-      <w:bookmarkEnd w:id="92"/>
-      <w:bookmarkEnd w:id="93"/>
+      <w:bookmarkEnd w:id="102"/>
+      <w:bookmarkEnd w:id="103"/>
     </w:p>
     <w:p>
       <w:r>
@@ -10309,11 +10417,11 @@
       <w:pPr>
         <w:pStyle w:val="Heading4"/>
       </w:pPr>
-      <w:bookmarkStart w:id="94" w:name="_Toc111017173"/>
+      <w:bookmarkStart w:id="104" w:name="_Toc111084071"/>
       <w:r>
         <w:t>HttpServer Class</w:t>
       </w:r>
-      <w:bookmarkEnd w:id="94"/>
+      <w:bookmarkEnd w:id="104"/>
     </w:p>
     <w:p>
       <w:r>
@@ -10344,26 +10452,26 @@
       <w:pPr>
         <w:pStyle w:val="Heading3"/>
       </w:pPr>
-      <w:bookmarkStart w:id="95" w:name="_Toc110304736"/>
-      <w:bookmarkStart w:id="96" w:name="_Toc111017174"/>
+      <w:bookmarkStart w:id="105" w:name="_Toc110304736"/>
+      <w:bookmarkStart w:id="106" w:name="_Toc111084072"/>
       <w:r>
         <w:t xml:space="preserve">Package </w:t>
       </w:r>
       <w:r>
         <w:t>org.cagrid.identifiers.namingauthority</w:t>
       </w:r>
-      <w:bookmarkEnd w:id="95"/>
-      <w:bookmarkEnd w:id="96"/>
+      <w:bookmarkEnd w:id="105"/>
+      <w:bookmarkEnd w:id="106"/>
     </w:p>
     <w:p>
       <w:pPr>
         <w:pStyle w:val="Heading4"/>
       </w:pPr>
-      <w:bookmarkStart w:id="97" w:name="_Toc111017175"/>
+      <w:bookmarkStart w:id="107" w:name="_Toc111084073"/>
       <w:r>
         <w:t>IdentifierValues Interface</w:t>
       </w:r>
-      <w:bookmarkEnd w:id="97"/>
+      <w:bookmarkEnd w:id="107"/>
     </w:p>
     <w:tbl>
       <w:tblPr>
@@ -10445,13 +10553,13 @@
       <w:pPr>
         <w:pStyle w:val="Heading4"/>
       </w:pPr>
-      <w:bookmarkStart w:id="98" w:name="_Toc110304737"/>
-      <w:bookmarkStart w:id="99" w:name="_Toc111017176"/>
+      <w:bookmarkStart w:id="108" w:name="_Toc110304737"/>
+      <w:bookmarkStart w:id="109" w:name="_Toc111084074"/>
       <w:r>
         <w:t>NamingAuthorityConfig Interface</w:t>
       </w:r>
-      <w:bookmarkEnd w:id="98"/>
-      <w:bookmarkEnd w:id="99"/>
+      <w:bookmarkEnd w:id="108"/>
+      <w:bookmarkEnd w:id="109"/>
     </w:p>
     <w:tbl>
       <w:tblPr>
@@ -10612,12 +10720,12 @@
       <w:pPr>
         <w:pStyle w:val="Heading4"/>
       </w:pPr>
-      <w:bookmarkStart w:id="100" w:name="_Toc111017177"/>
-      <w:bookmarkStart w:id="101" w:name="_Toc110304738"/>
+      <w:bookmarkStart w:id="110" w:name="_Toc110304738"/>
+      <w:bookmarkStart w:id="111" w:name="_Toc111084075"/>
       <w:r>
         <w:t>IdentifierGenerator Interface</w:t>
       </w:r>
-      <w:bookmarkEnd w:id="100"/>
+      <w:bookmarkEnd w:id="111"/>
     </w:p>
     <w:tbl>
       <w:tblPr>
@@ -10749,12 +10857,12 @@
       <w:pPr>
         <w:pStyle w:val="Heading4"/>
       </w:pPr>
-      <w:bookmarkStart w:id="102" w:name="_Toc111017178"/>
+      <w:bookmarkStart w:id="112" w:name="_Toc111084076"/>
       <w:r>
         <w:t>NamingAuthority Class</w:t>
       </w:r>
-      <w:bookmarkEnd w:id="101"/>
-      <w:bookmarkEnd w:id="102"/>
+      <w:bookmarkEnd w:id="110"/>
+      <w:bookmarkEnd w:id="112"/>
     </w:p>
     <w:tbl>
       <w:tblPr>
@@ -11357,11 +11465,11 @@
       <w:pPr>
         <w:pStyle w:val="Heading4"/>
       </w:pPr>
-      <w:bookmarkStart w:id="103" w:name="_Toc111017179"/>
+      <w:bookmarkStart w:id="113" w:name="_Toc111084077"/>
       <w:r>
         <w:t>NamingAuthorityLoader Class</w:t>
       </w:r>
-      <w:bookmarkEnd w:id="103"/>
+      <w:bookmarkEnd w:id="113"/>
     </w:p>
     <w:tbl>
       <w:tblPr>
@@ -11850,28 +11958,28 @@
       <w:pPr>
         <w:pStyle w:val="Heading3"/>
       </w:pPr>
-      <w:bookmarkStart w:id="104" w:name="_Toc110304739"/>
-      <w:bookmarkStart w:id="105" w:name="_Toc111017180"/>
+      <w:bookmarkStart w:id="114" w:name="_Toc110304739"/>
+      <w:bookmarkStart w:id="115" w:name="_Toc111084078"/>
       <w:r>
         <w:t xml:space="preserve">Package </w:t>
       </w:r>
       <w:r>
         <w:t>org.cagrid.identifiers.namingauthority.impl</w:t>
       </w:r>
-      <w:bookmarkEnd w:id="104"/>
-      <w:bookmarkEnd w:id="105"/>
+      <w:bookmarkEnd w:id="114"/>
+      <w:bookmarkEnd w:id="115"/>
     </w:p>
     <w:p>
       <w:pPr>
         <w:pStyle w:val="Heading4"/>
       </w:pPr>
-      <w:bookmarkStart w:id="106" w:name="_Toc110304729"/>
-      <w:bookmarkStart w:id="107" w:name="_Toc111017181"/>
+      <w:bookmarkStart w:id="116" w:name="_Toc110304729"/>
+      <w:bookmarkStart w:id="117" w:name="_Toc111084079"/>
       <w:r>
         <w:t>IdentifierValuesImpl Class</w:t>
       </w:r>
-      <w:bookmarkEnd w:id="106"/>
-      <w:bookmarkEnd w:id="107"/>
+      <w:bookmarkEnd w:id="116"/>
+      <w:bookmarkEnd w:id="117"/>
     </w:p>
     <w:tbl>
       <w:tblPr>
@@ -12331,13 +12439,13 @@
       <w:pPr>
         <w:pStyle w:val="Heading4"/>
       </w:pPr>
-      <w:bookmarkStart w:id="108" w:name="_Toc110304740"/>
-      <w:bookmarkStart w:id="109" w:name="_Toc111017182"/>
+      <w:bookmarkStart w:id="118" w:name="_Toc110304740"/>
+      <w:bookmarkStart w:id="119" w:name="_Toc111084080"/>
       <w:r>
         <w:t>NamingAuthorityConfigImpl Class</w:t>
       </w:r>
-      <w:bookmarkEnd w:id="108"/>
-      <w:bookmarkEnd w:id="109"/>
+      <w:bookmarkEnd w:id="118"/>
+      <w:bookmarkEnd w:id="119"/>
     </w:p>
     <w:tbl>
       <w:tblPr>
@@ -12784,11 +12892,11 @@
       <w:pPr>
         <w:pStyle w:val="Heading4"/>
       </w:pPr>
-      <w:bookmarkStart w:id="110" w:name="_Toc111017183"/>
+      <w:bookmarkStart w:id="120" w:name="_Toc111084081"/>
       <w:r>
         <w:t>IdentifierGeneratorImpl Class</w:t>
       </w:r>
-      <w:bookmarkEnd w:id="110"/>
+      <w:bookmarkEnd w:id="120"/>
     </w:p>
     <w:tbl>
       <w:tblPr>
@@ -13026,13 +13134,13 @@
       <w:pPr>
         <w:pStyle w:val="Heading4"/>
       </w:pPr>
-      <w:bookmarkStart w:id="111" w:name="_Toc110304741"/>
-      <w:bookmarkStart w:id="112" w:name="_Toc111017184"/>
+      <w:bookmarkStart w:id="121" w:name="_Toc110304741"/>
+      <w:bookmarkStart w:id="122" w:name="_Toc111084082"/>
       <w:r>
         <w:t>NamingAuthorityImpl Class</w:t>
       </w:r>
-      <w:bookmarkEnd w:id="111"/>
-      <w:bookmarkEnd w:id="112"/>
+      <w:bookmarkEnd w:id="121"/>
+      <w:bookmarkEnd w:id="122"/>
     </w:p>
     <w:tbl>
       <w:tblPr>
@@ -13599,13 +13707,13 @@
       <w:pPr>
         <w:pStyle w:val="Heading4"/>
       </w:pPr>
-      <w:bookmarkStart w:id="113" w:name="_Toc110304742"/>
-      <w:bookmarkStart w:id="114" w:name="_Toc111017185"/>
+      <w:bookmarkStart w:id="123" w:name="_Toc110304742"/>
+      <w:bookmarkStart w:id="124" w:name="_Toc111084083"/>
       <w:r>
         <w:t>NamingAuthorityService Class</w:t>
       </w:r>
-      <w:bookmarkEnd w:id="113"/>
-      <w:bookmarkEnd w:id="114"/>
+      <w:bookmarkEnd w:id="123"/>
+      <w:bookmarkEnd w:id="124"/>
     </w:p>
     <w:p>
       <w:r>
@@ -13623,24 +13731,24 @@
       <w:pPr>
         <w:pStyle w:val="Heading3"/>
       </w:pPr>
-      <w:bookmarkStart w:id="115" w:name="_Toc111017186"/>
+      <w:bookmarkStart w:id="125" w:name="_Toc111084084"/>
       <w:r>
         <w:t>Package org.cagrid.identifiers.namingauthority.util</w:t>
       </w:r>
-      <w:bookmarkEnd w:id="115"/>
+      <w:bookmarkEnd w:id="125"/>
     </w:p>
     <w:p>
       <w:pPr>
         <w:pStyle w:val="Heading4"/>
       </w:pPr>
-      <w:bookmarkStart w:id="116" w:name="_Toc111017187"/>
+      <w:bookmarkStart w:id="126" w:name="_Toc111084085"/>
       <w:r>
         <w:t>Database C</w:t>
       </w:r>
       <w:r>
         <w:t>lass</w:t>
       </w:r>
-      <w:bookmarkEnd w:id="116"/>
+      <w:bookmarkEnd w:id="126"/>
     </w:p>
     <w:p>
       <w:r>
@@ -14119,11 +14227,11 @@
       <w:pPr>
         <w:pStyle w:val="Heading4"/>
       </w:pPr>
-      <w:bookmarkStart w:id="117" w:name="_Toc111017188"/>
+      <w:bookmarkStart w:id="127" w:name="_Toc111084086"/>
       <w:r>
         <w:t>HibernateUtil Class</w:t>
       </w:r>
-      <w:bookmarkEnd w:id="117"/>
+      <w:bookmarkEnd w:id="127"/>
     </w:p>
     <w:p>
       <w:r>
@@ -14332,11 +14440,11 @@
       <w:pPr>
         <w:pStyle w:val="Heading4"/>
       </w:pPr>
-      <w:bookmarkStart w:id="118" w:name="_Toc111017189"/>
+      <w:bookmarkStart w:id="128" w:name="_Toc111084087"/>
       <w:r>
         <w:t>IdentifierUtil Class</w:t>
       </w:r>
-      <w:bookmarkEnd w:id="118"/>
+      <w:bookmarkEnd w:id="128"/>
     </w:p>
     <w:p>
       <w:r>
@@ -14592,11 +14700,11 @@
       <w:pPr>
         <w:pStyle w:val="Heading3"/>
       </w:pPr>
-      <w:bookmarkStart w:id="119" w:name="_Toc111017190"/>
+      <w:bookmarkStart w:id="129" w:name="_Toc111084088"/>
       <w:r>
         <w:t>Package org.cagrid.identifiers.namingauthority.hibernate</w:t>
       </w:r>
-      <w:bookmarkEnd w:id="119"/>
+      <w:bookmarkEnd w:id="129"/>
     </w:p>
     <w:p>
       <w:r>
@@ -14616,11 +14724,11 @@
       <w:pPr>
         <w:pStyle w:val="Heading4"/>
       </w:pPr>
-      <w:bookmarkStart w:id="120" w:name="_Toc111017191"/>
+      <w:bookmarkStart w:id="130" w:name="_Toc111084089"/>
       <w:r>
         <w:t>IdentifierValue Class</w:t>
       </w:r>
-      <w:bookmarkEnd w:id="120"/>
+      <w:bookmarkEnd w:id="130"/>
     </w:p>
     <w:tbl>
       <w:tblPr>
@@ -15083,11 +15191,11 @@
       <w:pPr>
         <w:pStyle w:val="Heading4"/>
       </w:pPr>
-      <w:bookmarkStart w:id="121" w:name="_Toc111017192"/>
+      <w:bookmarkStart w:id="131" w:name="_Toc111084090"/>
       <w:r>
         <w:t>IdentifierValue.hbm.xml</w:t>
       </w:r>
-      <w:bookmarkEnd w:id="121"/>
+      <w:bookmarkEnd w:id="131"/>
     </w:p>
     <w:tbl>
       <w:tblPr>
@@ -15400,11 +15508,11 @@
       <w:pPr>
         <w:pStyle w:val="Heading4"/>
       </w:pPr>
-      <w:bookmarkStart w:id="122" w:name="_Toc111017193"/>
+      <w:bookmarkStart w:id="132" w:name="_Toc111084091"/>
       <w:r>
         <w:t>Identifiers.hibernate.cfg.xml</w:t>
       </w:r>
-      <w:bookmarkEnd w:id="122"/>
+      <w:bookmarkEnd w:id="132"/>
     </w:p>
     <w:tbl>
       <w:tblPr>
@@ -18208,13 +18316,13 @@
       <w:pPr>
         <w:pStyle w:val="Heading3"/>
       </w:pPr>
-      <w:bookmarkStart w:id="123" w:name="_Toc110304745"/>
-      <w:bookmarkStart w:id="124" w:name="_Toc111017194"/>
+      <w:bookmarkStart w:id="133" w:name="_Toc110304745"/>
+      <w:bookmarkStart w:id="134" w:name="_Toc111084092"/>
       <w:r>
         <w:t>Deploying the Naming Authority</w:t>
       </w:r>
-      <w:bookmarkEnd w:id="123"/>
-      <w:bookmarkEnd w:id="124"/>
+      <w:bookmarkEnd w:id="133"/>
+      <w:bookmarkEnd w:id="134"/>
     </w:p>
     <w:p>
       <w:pPr>
@@ -18318,8 +18426,8 @@
       <w:pPr>
         <w:pStyle w:val="Heading2"/>
       </w:pPr>
-      <w:bookmarkStart w:id="125" w:name="_Toc110304746"/>
-      <w:bookmarkStart w:id="126" w:name="_Toc111017195"/>
+      <w:bookmarkStart w:id="135" w:name="_Toc110304746"/>
+      <w:bookmarkStart w:id="136" w:name="_Toc111084093"/>
       <w:r>
         <w:t>Identifiers</w:t>
       </w:r>
@@ -18329,8 +18437,8 @@
       <w:r>
         <w:t>Client</w:t>
       </w:r>
-      <w:bookmarkEnd w:id="125"/>
-      <w:bookmarkEnd w:id="126"/>
+      <w:bookmarkEnd w:id="135"/>
+      <w:bookmarkEnd w:id="136"/>
     </w:p>
     <w:p>
       <w:r>
@@ -18345,21 +18453,21 @@
       <w:pPr>
         <w:pStyle w:val="Heading3"/>
       </w:pPr>
-      <w:bookmarkStart w:id="127" w:name="_Toc111017196"/>
+      <w:bookmarkStart w:id="137" w:name="_Toc111084094"/>
       <w:r>
         <w:t>Package org.cagrid.identifiers.resolver</w:t>
       </w:r>
-      <w:bookmarkEnd w:id="127"/>
+      <w:bookmarkEnd w:id="137"/>
     </w:p>
     <w:p>
       <w:pPr>
         <w:pStyle w:val="Heading4"/>
       </w:pPr>
-      <w:bookmarkStart w:id="128" w:name="_Toc111017197"/>
+      <w:bookmarkStart w:id="138" w:name="_Toc111084095"/>
       <w:r>
         <w:t>ResolverUtil Class</w:t>
       </w:r>
-      <w:bookmarkEnd w:id="128"/>
+      <w:bookmarkEnd w:id="138"/>
     </w:p>
     <w:p>
       <w:r>
@@ -18682,21 +18790,21 @@
       <w:pPr>
         <w:pStyle w:val="Heading3"/>
       </w:pPr>
-      <w:bookmarkStart w:id="129" w:name="_Toc111017198"/>
+      <w:bookmarkStart w:id="139" w:name="_Toc111084096"/>
       <w:r>
         <w:t>Package org.cagrid.identifiers.retriever</w:t>
       </w:r>
-      <w:bookmarkEnd w:id="129"/>
+      <w:bookmarkEnd w:id="139"/>
     </w:p>
     <w:p>
       <w:pPr>
         <w:pStyle w:val="Heading4"/>
       </w:pPr>
-      <w:bookmarkStart w:id="130" w:name="_Toc111017199"/>
+      <w:bookmarkStart w:id="140" w:name="_Toc111084097"/>
       <w:r>
         <w:t>Retriever Class</w:t>
       </w:r>
-      <w:bookmarkEnd w:id="130"/>
+      <w:bookmarkEnd w:id="140"/>
     </w:p>
     <w:p>
       <w:r>
@@ -19050,11 +19158,11 @@
       <w:pPr>
         <w:pStyle w:val="Heading4"/>
       </w:pPr>
-      <w:bookmarkStart w:id="131" w:name="_Toc111017200"/>
+      <w:bookmarkStart w:id="141" w:name="_Toc111084098"/>
       <w:r>
         <w:t>RetrieverFactory Interface</w:t>
       </w:r>
-      <w:bookmarkEnd w:id="131"/>
+      <w:bookmarkEnd w:id="141"/>
     </w:p>
     <w:p>
       <w:r>
@@ -19248,21 +19356,21 @@
       <w:pPr>
         <w:pStyle w:val="Heading3"/>
       </w:pPr>
-      <w:bookmarkStart w:id="132" w:name="_Toc111017201"/>
+      <w:bookmarkStart w:id="142" w:name="_Toc111084099"/>
       <w:r>
         <w:t>Package org.cagrid.identifiers.retriever.impl</w:t>
       </w:r>
-      <w:bookmarkEnd w:id="132"/>
+      <w:bookmarkEnd w:id="142"/>
     </w:p>
     <w:p>
       <w:pPr>
         <w:pStyle w:val="Heading4"/>
       </w:pPr>
-      <w:bookmarkStart w:id="133" w:name="_Toc111017202"/>
+      <w:bookmarkStart w:id="143" w:name="_Toc111084100"/>
       <w:r>
         <w:t>DefaultRetrieverFactory Class</w:t>
       </w:r>
-      <w:bookmarkEnd w:id="133"/>
+      <w:bookmarkEnd w:id="143"/>
     </w:p>
     <w:p>
       <w:r>
@@ -19640,11 +19748,11 @@
       <w:pPr>
         <w:pStyle w:val="Heading4"/>
       </w:pPr>
-      <w:bookmarkStart w:id="134" w:name="_Toc111017203"/>
+      <w:bookmarkStart w:id="144" w:name="_Toc111084101"/>
       <w:r>
         <w:t>RetrieverService Class</w:t>
       </w:r>
-      <w:bookmarkEnd w:id="134"/>
+      <w:bookmarkEnd w:id="144"/>
     </w:p>
     <w:p>
       <w:r>
@@ -20436,11 +20544,11 @@
       <w:pPr>
         <w:pStyle w:val="Heading4"/>
       </w:pPr>
-      <w:bookmarkStart w:id="135" w:name="_Toc111017204"/>
+      <w:bookmarkStart w:id="145" w:name="_Toc111084102"/>
       <w:r>
         <w:t>CQLRetriever Class</w:t>
       </w:r>
-      <w:bookmarkEnd w:id="135"/>
+      <w:bookmarkEnd w:id="145"/>
     </w:p>
     <w:p>
       <w:r>
@@ -20660,7 +20768,7 @@
       <w:pPr>
         <w:pStyle w:val="Heading3"/>
       </w:pPr>
-      <w:bookmarkStart w:id="136" w:name="_Toc111017205"/>
+      <w:bookmarkStart w:id="146" w:name="_Toc111084103"/>
       <w:r>
         <w:t xml:space="preserve">Using </w:t>
       </w:r>
@@ -20682,7 +20790,7 @@
       <w:r>
         <w:t>Data Object</w:t>
       </w:r>
-      <w:bookmarkEnd w:id="136"/>
+      <w:bookmarkEnd w:id="146"/>
       <w:r>
         <w:t xml:space="preserve"> </w:t>
       </w:r>
@@ -21127,14 +21235,14 @@
       <w:pPr>
         <w:pStyle w:val="Heading3"/>
       </w:pPr>
-      <w:bookmarkStart w:id="137" w:name="_Toc111017206"/>
+      <w:bookmarkStart w:id="147" w:name="_Toc111084104"/>
       <w:r>
         <w:t>Identifiers-Resolver-C</w:t>
       </w:r>
       <w:r>
         <w:t>ontext.xml</w:t>
       </w:r>
-      <w:bookmarkEnd w:id="137"/>
+      <w:bookmarkEnd w:id="147"/>
     </w:p>
     <w:p>
       <w:r>
@@ -21836,16 +21944,16 @@
       <w:pPr>
         <w:pStyle w:val="Heading2"/>
       </w:pPr>
-      <w:bookmarkStart w:id="138" w:name="_Toc110304747"/>
-      <w:bookmarkStart w:id="139" w:name="_Toc111017207"/>
+      <w:bookmarkStart w:id="148" w:name="_Toc110304747"/>
+      <w:bookmarkStart w:id="149" w:name="_Toc111084105"/>
       <w:r>
         <w:t>Identifiers</w:t>
       </w:r>
       <w:r>
         <w:t>-NamingAuthority-GridSvc</w:t>
       </w:r>
-      <w:bookmarkEnd w:id="138"/>
-      <w:bookmarkEnd w:id="139"/>
+      <w:bookmarkEnd w:id="148"/>
+      <w:bookmarkEnd w:id="149"/>
     </w:p>
     <w:p>
       <w:r>
@@ -21901,11 +22009,11 @@
       <w:pPr>
         <w:pStyle w:val="Heading3"/>
       </w:pPr>
-      <w:bookmarkStart w:id="140" w:name="_Toc111017208"/>
+      <w:bookmarkStart w:id="150" w:name="_Toc111084106"/>
       <w:r>
         <w:t>Deployment</w:t>
       </w:r>
-      <w:bookmarkEnd w:id="140"/>
+      <w:bookmarkEnd w:id="150"/>
     </w:p>
     <w:p>
       <w:pPr>
@@ -22043,11 +22151,11 @@
       <w:pPr>
         <w:pStyle w:val="Heading3"/>
       </w:pPr>
-      <w:bookmarkStart w:id="141" w:name="_Toc111017209"/>
+      <w:bookmarkStart w:id="151" w:name="_Toc111084107"/>
       <w:r>
         <w:t>Schema</w:t>
       </w:r>
-      <w:bookmarkEnd w:id="141"/>
+      <w:bookmarkEnd w:id="151"/>
     </w:p>
     <w:tbl>
       <w:tblPr>
@@ -22818,11 +22926,11 @@
       <w:pPr>
         <w:pStyle w:val="Heading3"/>
       </w:pPr>
-      <w:bookmarkStart w:id="142" w:name="_Toc111017210"/>
+      <w:bookmarkStart w:id="152" w:name="_Toc111084108"/>
       <w:r>
         <w:t>API</w:t>
       </w:r>
-      <w:bookmarkEnd w:id="142"/>
+      <w:bookmarkEnd w:id="152"/>
     </w:p>
     <w:p>
       <w:r>
@@ -22902,8 +23010,250 @@
           </w:p>
         </w:tc>
       </w:tr>
+      <w:bookmarkEnd w:id="18"/>
       <w:bookmarkEnd w:id="19"/>
-      <w:bookmarkEnd w:id="20"/>
+    </w:tbl>
+    <w:p/>
+    <w:p>
+      <w:pPr>
+        <w:pStyle w:val="Heading1"/>
+      </w:pPr>
+      <w:bookmarkStart w:id="153" w:name="_Toc111084109"/>
+      <w:r>
+        <w:t>Requirements to Design Mapping</w:t>
+      </w:r>
+      <w:bookmarkEnd w:id="153"/>
+    </w:p>
+    <w:tbl>
+      <w:tblPr>
+        <w:tblStyle w:val="TableGrid"/>
+        <w:tblW w:w="0" w:type="auto"/>
+        <w:tblLook w:val="00BF"/>
+      </w:tblPr>
+      <w:tblGrid>
+        <w:gridCol w:w="4968"/>
+        <w:gridCol w:w="4968"/>
+      </w:tblGrid>
+      <w:tr>
+        <w:tc>
+          <w:tcPr>
+            <w:tcW w:w="4968" w:type="dxa"/>
+          </w:tcPr>
+          <w:p>
+            <w:pPr>
+              <w:jc w:val="center"/>
+              <w:rPr>
+                <w:b/>
+              </w:rPr>
+            </w:pPr>
+            <w:r>
+              <w:rPr>
+                <w:b/>
+              </w:rPr>
+              <w:t>Requirement</w:t>
+            </w:r>
+          </w:p>
+        </w:tc>
+        <w:tc>
+          <w:tcPr>
+            <w:tcW w:w="4968" w:type="dxa"/>
+          </w:tcPr>
+          <w:p>
+            <w:pPr>
+              <w:jc w:val="center"/>
+              <w:rPr>
+                <w:b/>
+              </w:rPr>
+            </w:pPr>
+            <w:r>
+              <w:rPr>
+                <w:b/>
+              </w:rPr>
+              <w:t>Design</w:t>
+            </w:r>
+          </w:p>
+        </w:tc>
+      </w:tr>
+      <w:tr>
+        <w:tc>
+          <w:tcPr>
+            <w:tcW w:w="4968" w:type="dxa"/>
+          </w:tcPr>
+          <w:p>
+            <w:r>
+              <w:rPr>
+                <w:rFonts w:cs="Helvetica"/>
+                <w:b/>
+                <w:bCs/>
+              </w:rPr>
+              <w:t>CAGRID-IDS-030</w:t>
+            </w:r>
+          </w:p>
+        </w:tc>
+        <w:tc>
+          <w:tcPr>
+            <w:tcW w:w="4968" w:type="dxa"/>
+          </w:tcPr>
+          <w:p>
+            <w:fldSimple w:instr=" REF _Ref111082336 \h ">
+              <w:r>
+                <w:t>The Prefix Auth</w:t>
+              </w:r>
+              <w:r>
+                <w:t>o</w:t>
+              </w:r>
+              <w:r>
+                <w:t>rity</w:t>
+              </w:r>
+            </w:fldSimple>
+            <w:r>
+              <w:t xml:space="preserve"> (</w:t>
+            </w:r>
+            <w:fldSimple w:instr=" PAGEREF _Ref111082514 \h ">
+              <w:r>
+                <w:rPr>
+                  <w:noProof/>
+                </w:rPr>
+                <w:t>7</w:t>
+              </w:r>
+            </w:fldSimple>
+            <w:r>
+              <w:t xml:space="preserve">), </w:t>
+            </w:r>
+            <w:fldSimple w:instr=" REF _Ref111082460 \h ">
+              <w:r>
+                <w:t>The Prefix Authority</w:t>
+              </w:r>
+            </w:fldSimple>
+            <w:r>
+              <w:t xml:space="preserve"> (</w:t>
+            </w:r>
+            <w:fldSimple w:instr=" PAGEREF _Ref111082501 \h ">
+              <w:r>
+                <w:rPr>
+                  <w:noProof/>
+                </w:rPr>
+                <w:t>10</w:t>
+              </w:r>
+            </w:fldSimple>
+            <w:r>
+              <w:t>)</w:t>
+            </w:r>
+          </w:p>
+        </w:tc>
+      </w:tr>
+      <w:tr>
+        <w:tc>
+          <w:tcPr>
+            <w:tcW w:w="4968" w:type="dxa"/>
+          </w:tcPr>
+          <w:p/>
+        </w:tc>
+        <w:tc>
+          <w:tcPr>
+            <w:tcW w:w="4968" w:type="dxa"/>
+          </w:tcPr>
+          <w:p/>
+        </w:tc>
+      </w:tr>
+      <w:tr>
+        <w:tc>
+          <w:tcPr>
+            <w:tcW w:w="4968" w:type="dxa"/>
+          </w:tcPr>
+          <w:p/>
+        </w:tc>
+        <w:tc>
+          <w:tcPr>
+            <w:tcW w:w="4968" w:type="dxa"/>
+          </w:tcPr>
+          <w:p/>
+        </w:tc>
+      </w:tr>
+      <w:tr>
+        <w:tc>
+          <w:tcPr>
+            <w:tcW w:w="4968" w:type="dxa"/>
+          </w:tcPr>
+          <w:p/>
+        </w:tc>
+        <w:tc>
+          <w:tcPr>
+            <w:tcW w:w="4968" w:type="dxa"/>
+          </w:tcPr>
+          <w:p/>
+        </w:tc>
+      </w:tr>
+      <w:tr>
+        <w:tc>
+          <w:tcPr>
+            <w:tcW w:w="4968" w:type="dxa"/>
+          </w:tcPr>
+          <w:p/>
+        </w:tc>
+        <w:tc>
+          <w:tcPr>
+            <w:tcW w:w="4968" w:type="dxa"/>
+          </w:tcPr>
+          <w:p/>
+        </w:tc>
+      </w:tr>
+      <w:tr>
+        <w:tc>
+          <w:tcPr>
+            <w:tcW w:w="4968" w:type="dxa"/>
+          </w:tcPr>
+          <w:p/>
+        </w:tc>
+        <w:tc>
+          <w:tcPr>
+            <w:tcW w:w="4968" w:type="dxa"/>
+          </w:tcPr>
+          <w:p/>
+        </w:tc>
+      </w:tr>
+      <w:tr>
+        <w:tc>
+          <w:tcPr>
+            <w:tcW w:w="4968" w:type="dxa"/>
+          </w:tcPr>
+          <w:p/>
+        </w:tc>
+        <w:tc>
+          <w:tcPr>
+            <w:tcW w:w="4968" w:type="dxa"/>
+          </w:tcPr>
+          <w:p/>
+        </w:tc>
+      </w:tr>
+      <w:tr>
+        <w:tc>
+          <w:tcPr>
+            <w:tcW w:w="4968" w:type="dxa"/>
+          </w:tcPr>
+          <w:p/>
+        </w:tc>
+        <w:tc>
+          <w:tcPr>
+            <w:tcW w:w="4968" w:type="dxa"/>
+          </w:tcPr>
+          <w:p/>
+        </w:tc>
+      </w:tr>
+      <w:tr>
+        <w:tc>
+          <w:tcPr>
+            <w:tcW w:w="4968" w:type="dxa"/>
+          </w:tcPr>
+          <w:p/>
+        </w:tc>
+        <w:tc>
+          <w:tcPr>
+            <w:tcW w:w="4968" w:type="dxa"/>
+          </w:tcPr>
+          <w:p/>
+        </w:tc>
+      </w:tr>
     </w:tbl>
     <w:p/>
     <w:sectPr>
@@ -22933,7 +23283,7 @@
       </w:r>
     </w:p>
   </w:comment>
-  <w:comment w:id="56" w:author="Scott Oster" w:date="2009-08-04T16:25:00Z" w:initials="SO">
+  <w:comment w:id="64" w:author="Scott Oster" w:date="2009-08-04T16:25:00Z" w:initials="SO">
     <w:p>
       <w:pPr>
         <w:pStyle w:val="CommentText"/>
@@ -22949,7 +23299,7 @@
       </w:r>
     </w:p>
   </w:comment>
-  <w:comment w:id="78" w:author="Scott Oster" w:date="2009-08-04T17:02:00Z" w:initials="SO">
+  <w:comment w:id="88" w:author="Scott Oster" w:date="2009-08-04T17:02:00Z" w:initials="SO">
     <w:p>
       <w:pPr>
         <w:pStyle w:val="CommentText"/>
@@ -22961,29 +23311,11 @@
         <w:annotationRef/>
       </w:r>
       <w:r>
-        <w:t>This section really turns into an implementation guide (which is fine, and we will probably need), but we should focus on the preceding</w:t>
-      </w:r>
-      <w:r>
-        <w:t xml:space="preserve"> chapters</w:t>
-      </w:r>
-      <w:r>
-        <w:t xml:space="preserve"> level of details, as the individual classes/operations are likely to change in development.</w:t>
-      </w:r>
-      <w:r>
-        <w:t xml:space="preserve">  I’d like to see some of the client side stuff</w:t>
-      </w:r>
-      <w:r>
-        <w:t xml:space="preserve">, and identifier data model in </w:t>
-      </w:r>
-      <w:r>
-        <w:t xml:space="preserve">here </w:t>
-      </w:r>
-      <w:r>
-        <w:t>addressed at a conceptual level outside of this detail.</w:t>
+        <w:t>This section really turns into an implementation guide (which is fine, and we will probably need), but we should focus on the preceding chapters level of details, as the individual classes/operations are likely to change in development.  I’d like to see some of the client side stuff, and identifier data model in here addressed at a conceptual level outside of this detail.</w:t>
       </w:r>
     </w:p>
   </w:comment>
-  <w:comment w:id="89" w:author="Scott Oster" w:date="2009-08-04T16:48:00Z" w:initials="SO">
+  <w:comment w:id="99" w:author="Scott Oster" w:date="2009-08-04T16:48:00Z" w:initials="SO">
     <w:p>
       <w:pPr>
         <w:pStyle w:val="CommentText"/>
@@ -22999,7 +23331,7 @@
       </w:r>
     </w:p>
   </w:comment>
-  <w:comment w:id="91" w:author="Scott Oster" w:date="2009-08-04T16:49:00Z" w:initials="SO">
+  <w:comment w:id="101" w:author="Scott Oster" w:date="2009-08-04T16:49:00Z" w:initials="SO">
     <w:p>
       <w:pPr>
         <w:pStyle w:val="CommentText"/>
@@ -23066,7 +23398,7 @@
         <w:rStyle w:val="PageNumber"/>
         <w:noProof/>
       </w:rPr>
-      <w:t>18</w:t>
+      <w:t>iv</w:t>
     </w:r>
     <w:r>
       <w:rPr>
@@ -23116,7 +23448,7 @@
         <w:rStyle w:val="PageNumber"/>
         <w:noProof/>
       </w:rPr>
-      <w:t>17</w:t>
+      <w:t>iii</w:t>
     </w:r>
     <w:r>
       <w:rPr>
@@ -23161,6 +23493,7 @@
     <w:r>
       <w:rPr>
         <w:rStyle w:val="PageNumber"/>
+        <w:noProof/>
       </w:rPr>
       <w:t>i</w:t>
     </w:r>
@@ -26519,6 +26852,7 @@
     <w:lsdException w:name="toc 7" w:uiPriority="39"/>
     <w:lsdException w:name="toc 8" w:uiPriority="39"/>
     <w:lsdException w:name="toc 9" w:uiPriority="39"/>
+    <w:lsdException w:name="Balloon Text" w:uiPriority="99"/>
   </w:latentStyles>
   <w:style w:type="paragraph" w:default="1" w:styleId="Normal">
     <w:name w:val="Normal"/>
@@ -27445,6 +27779,8 @@
   <w:style w:type="paragraph" w:styleId="BalloonText">
     <w:name w:val="Balloon Text"/>
     <w:basedOn w:val="Normal"/>
+    <w:link w:val="BalloonTextChar"/>
+    <w:uiPriority w:val="99"/>
     <w:semiHidden/>
     <w:rsid w:val="00D83343"/>
     <w:rPr>
@@ -29321,6 +29657,19 @@
       <w:contextualSpacing/>
     </w:pPr>
   </w:style>
+  <w:style w:type="character" w:customStyle="1" w:styleId="BalloonTextChar">
+    <w:name w:val="Balloon Text Char"/>
+    <w:basedOn w:val="DefaultParagraphFont"/>
+    <w:link w:val="BalloonText"/>
+    <w:uiPriority w:val="99"/>
+    <w:semiHidden/>
+    <w:rsid w:val="00052C3F"/>
+    <w:rPr>
+      <w:rFonts w:ascii="Tahoma" w:hAnsi="Tahoma" w:cs="Tahoma"/>
+      <w:sz w:val="16"/>
+      <w:szCs w:val="16"/>
+    </w:rPr>
+  </w:style>
 </w:styles>
 </file>
 

</xml_diff>